<commit_message>
Se agrego descripcion, GUI, DS y DR de CU03 y 04
</commit_message>
<xml_diff>
--- a/CU04_desc .docx
+++ b/CU04_desc .docx
@@ -994,6 +994,14 @@
                 <w:sz w:val="24"/>
                 <w:szCs w:val="24"/>
               </w:rPr>
+              <w:t>, mostrando las opciones “Aceptar” y “Cancelar”</w:t>
+            </w:r>
+            <w:r>
+              <w:rPr>
+                <w:rFonts w:ascii="Arial" w:hAnsi="Arial" w:cs="Arial"/>
+                <w:sz w:val="24"/>
+                <w:szCs w:val="24"/>
+              </w:rPr>
               <w:t>.</w:t>
             </w:r>
           </w:p>
@@ -1729,7 +1737,29 @@
                 <w:szCs w:val="24"/>
                 <w:lang w:val="es-ES"/>
               </w:rPr>
-              <w:t>(relación Include)</w:t>
+              <w:t xml:space="preserve">(relación </w:t>
+            </w:r>
+            <w:proofErr w:type="spellStart"/>
+            <w:r>
+              <w:rPr>
+                <w:rFonts w:ascii="Arial" w:hAnsi="Arial" w:cs="Arial"/>
+                <w:b/>
+                <w:sz w:val="24"/>
+                <w:szCs w:val="24"/>
+                <w:lang w:val="es-ES"/>
+              </w:rPr>
+              <w:t>Include</w:t>
+            </w:r>
+            <w:proofErr w:type="spellEnd"/>
+            <w:r>
+              <w:rPr>
+                <w:rFonts w:ascii="Arial" w:hAnsi="Arial" w:cs="Arial"/>
+                <w:b/>
+                <w:sz w:val="24"/>
+                <w:szCs w:val="24"/>
+                <w:lang w:val="es-ES"/>
+              </w:rPr>
+              <w:t>)</w:t>
             </w:r>
           </w:p>
         </w:tc>
@@ -1818,7 +1848,29 @@
                 <w:szCs w:val="24"/>
                 <w:lang w:val="es-ES"/>
               </w:rPr>
-              <w:t>(relación Extend)</w:t>
+              <w:t xml:space="preserve">(relación </w:t>
+            </w:r>
+            <w:proofErr w:type="spellStart"/>
+            <w:r>
+              <w:rPr>
+                <w:rFonts w:ascii="Arial" w:hAnsi="Arial" w:cs="Arial"/>
+                <w:b/>
+                <w:sz w:val="24"/>
+                <w:szCs w:val="24"/>
+                <w:lang w:val="es-ES"/>
+              </w:rPr>
+              <w:t>Extend</w:t>
+            </w:r>
+            <w:proofErr w:type="spellEnd"/>
+            <w:r>
+              <w:rPr>
+                <w:rFonts w:ascii="Arial" w:hAnsi="Arial" w:cs="Arial"/>
+                <w:b/>
+                <w:sz w:val="24"/>
+                <w:szCs w:val="24"/>
+                <w:lang w:val="es-ES"/>
+              </w:rPr>
+              <w:t>)</w:t>
             </w:r>
           </w:p>
         </w:tc>
@@ -3632,6 +3684,7 @@
   </w:compat>
   <w:rsids>
     <w:rsidRoot w:val="00421673"/>
+    <w:rsid w:val="001078DB"/>
     <w:rsid w:val="001761C5"/>
     <w:rsid w:val="003C49F1"/>
     <w:rsid w:val="00421673"/>

</xml_diff>